<commit_message>
Update, cambio nome cartella
</commit_message>
<xml_diff>
--- a/Deliverables/Object Design Document_GamEvaluate.docx
+++ b/Deliverables/Object Design Document_GamEvaluate.docx
@@ -1474,7 +1474,27 @@
           <w:sz w:val="24"/>
           <w:szCs w:val="24"/>
         </w:rPr>
-        <w:t xml:space="preserve">I nomi dei packages dovranno essere scritti in minuscolo concatenando insieme diversi sostantivi o sigle, separate dal carattere “.” . </w:t>
+        <w:t xml:space="preserve">I nomi dei packages dovranno essere scritti in minuscolo concatenando insieme diversi sostantivi o sigle, separate dal carattere </w:t>
+      </w:r>
+      <w:proofErr w:type="gramStart"/>
+      <w:r>
+        <w:rPr>
+          <w:rFonts w:ascii="Calibri" w:hAnsi="Calibri" w:cs="Calibri"/>
+          <w:color w:val="000000"/>
+          <w:sz w:val="24"/>
+          <w:szCs w:val="24"/>
+        </w:rPr>
+        <w:t>“.” .</w:t>
+      </w:r>
+      <w:proofErr w:type="gramEnd"/>
+      <w:r>
+        <w:rPr>
+          <w:rFonts w:ascii="Calibri" w:hAnsi="Calibri" w:cs="Calibri"/>
+          <w:color w:val="000000"/>
+          <w:sz w:val="24"/>
+          <w:szCs w:val="24"/>
+        </w:rPr>
+        <w:t xml:space="preserve"> </w:t>
       </w:r>
     </w:p>
     <w:p>
@@ -6686,8 +6706,17 @@
                 <w:sz w:val="24"/>
                 <w:szCs w:val="24"/>
               </w:rPr>
-              <w:t>l’utente/visitatore può :</w:t>
-            </w:r>
+              <w:t xml:space="preserve">l’utente/visitatore </w:t>
+            </w:r>
+            <w:proofErr w:type="gramStart"/>
+            <w:r>
+              <w:rPr>
+                <w:sz w:val="24"/>
+                <w:szCs w:val="24"/>
+              </w:rPr>
+              <w:t>può :</w:t>
+            </w:r>
+            <w:proofErr w:type="gramEnd"/>
           </w:p>
           <w:p>
             <w:pPr>
@@ -8038,13 +8067,23 @@
               </w:rPr>
               <w:t xml:space="preserve">ontext </w:t>
             </w:r>
+            <w:proofErr w:type="gramStart"/>
             <w:r>
               <w:rPr>
                 <w:sz w:val="24"/>
                 <w:szCs w:val="24"/>
                 <w:lang w:val="en-US"/>
               </w:rPr>
-              <w:t>GestioneAccount::login(username: S</w:t>
+              <w:t>GestioneAccount::</w:t>
+            </w:r>
+            <w:proofErr w:type="gramEnd"/>
+            <w:r>
+              <w:rPr>
+                <w:sz w:val="24"/>
+                <w:szCs w:val="24"/>
+                <w:lang w:val="en-US"/>
+              </w:rPr>
+              <w:t>login(username: S</w:t>
             </w:r>
             <w:r>
               <w:rPr>
@@ -8113,6 +8152,7 @@
               </w:rPr>
               <w:t xml:space="preserve"> </w:t>
             </w:r>
+            <w:proofErr w:type="gramStart"/>
             <w:r>
               <w:rPr>
                 <w:sz w:val="24"/>
@@ -8121,6 +8161,7 @@
               </w:rPr>
               <w:t>GestioneAccount::</w:t>
             </w:r>
+            <w:proofErr w:type="gramEnd"/>
             <w:r>
               <w:rPr>
                 <w:sz w:val="24"/>
@@ -8204,6 +8245,7 @@
               </w:rPr>
               <w:t xml:space="preserve"> </w:t>
             </w:r>
+            <w:proofErr w:type="gramStart"/>
             <w:r>
               <w:rPr>
                 <w:sz w:val="24"/>
@@ -8212,6 +8254,7 @@
               </w:rPr>
               <w:t>GestioneAccount::</w:t>
             </w:r>
+            <w:proofErr w:type="gramEnd"/>
             <w:r>
               <w:rPr>
                 <w:sz w:val="24"/>
@@ -8328,6 +8371,7 @@
               </w:rPr>
               <w:t xml:space="preserve"> </w:t>
             </w:r>
+            <w:proofErr w:type="gramStart"/>
             <w:r>
               <w:rPr>
                 <w:sz w:val="24"/>
@@ -8336,6 +8380,7 @@
               </w:rPr>
               <w:t>GestioneAccount::</w:t>
             </w:r>
+            <w:proofErr w:type="gramEnd"/>
             <w:r>
               <w:rPr>
                 <w:sz w:val="24"/>
@@ -8666,6 +8711,7 @@
               </w:rPr>
               <w:t xml:space="preserve">context </w:t>
             </w:r>
+            <w:proofErr w:type="gramStart"/>
             <w:r>
               <w:rPr>
                 <w:sz w:val="24"/>
@@ -8673,6 +8719,7 @@
               </w:rPr>
               <w:t>GestioneAccount::</w:t>
             </w:r>
+            <w:proofErr w:type="gramEnd"/>
             <w:r>
               <w:rPr>
                 <w:sz w:val="24"/>
@@ -8745,7 +8792,25 @@
                 <w:szCs w:val="24"/>
                 <w:lang w:val="en-US"/>
               </w:rPr>
-              <w:t xml:space="preserve"> GestioneAccount::DelGenre(nome: S</w:t>
+              <w:t xml:space="preserve"> </w:t>
+            </w:r>
+            <w:proofErr w:type="gramStart"/>
+            <w:r>
+              <w:rPr>
+                <w:sz w:val="24"/>
+                <w:szCs w:val="24"/>
+                <w:lang w:val="en-US"/>
+              </w:rPr>
+              <w:t>GestioneAccount::</w:t>
+            </w:r>
+            <w:proofErr w:type="gramEnd"/>
+            <w:r>
+              <w:rPr>
+                <w:sz w:val="24"/>
+                <w:szCs w:val="24"/>
+                <w:lang w:val="en-US"/>
+              </w:rPr>
+              <w:t>DelGenre(nome: S</w:t>
             </w:r>
             <w:r>
               <w:rPr>
@@ -8836,13 +8901,23 @@
               </w:rPr>
               <w:t xml:space="preserve">context </w:t>
             </w:r>
+            <w:proofErr w:type="gramStart"/>
             <w:r>
               <w:rPr>
                 <w:sz w:val="24"/>
                 <w:szCs w:val="24"/>
                 <w:lang w:val="en-US"/>
               </w:rPr>
-              <w:t xml:space="preserve">GestioneAccount::AddGenre(nome: String, descrizione: String) : void </w:t>
+              <w:t>GestioneAccount::</w:t>
+            </w:r>
+            <w:proofErr w:type="gramEnd"/>
+            <w:r>
+              <w:rPr>
+                <w:sz w:val="24"/>
+                <w:szCs w:val="24"/>
+                <w:lang w:val="en-US"/>
+              </w:rPr>
+              <w:t xml:space="preserve">AddGenre(nome: String, descrizione: String) : void </w:t>
             </w:r>
             <w:r>
               <w:rPr>
@@ -8891,6 +8966,7 @@
               </w:rPr>
               <w:t xml:space="preserve">context </w:t>
             </w:r>
+            <w:proofErr w:type="gramStart"/>
             <w:r>
               <w:rPr>
                 <w:sz w:val="24"/>
@@ -8899,6 +8975,7 @@
               </w:rPr>
               <w:t>GestioneAccount::</w:t>
             </w:r>
+            <w:proofErr w:type="gramEnd"/>
             <w:r>
               <w:rPr>
                 <w:sz w:val="24"/>
@@ -9248,6 +9325,7 @@
               </w:rPr>
               <w:t xml:space="preserve">context </w:t>
             </w:r>
+            <w:proofErr w:type="gramStart"/>
             <w:r>
               <w:rPr>
                 <w:sz w:val="24"/>
@@ -9260,7 +9338,15 @@
                 <w:sz w:val="24"/>
                 <w:szCs w:val="24"/>
               </w:rPr>
-              <w:t xml:space="preserve">Giochi::AddGame(nome: String, descrizione: String, genere: String, piattaforma: String, immagine: String) : void </w:t>
+              <w:t>Giochi::</w:t>
+            </w:r>
+            <w:proofErr w:type="gramEnd"/>
+            <w:r>
+              <w:rPr>
+                <w:sz w:val="24"/>
+                <w:szCs w:val="24"/>
+              </w:rPr>
+              <w:t xml:space="preserve">AddGame(nome: String, descrizione: String, genere: String, piattaforma: String, immagine: String) : void </w:t>
             </w:r>
             <w:r>
               <w:rPr>
@@ -9297,12 +9383,21 @@
               </w:rPr>
               <w:t xml:space="preserve">context </w:t>
             </w:r>
-            <w:r>
-              <w:rPr>
-                <w:sz w:val="24"/>
-                <w:szCs w:val="24"/>
-              </w:rPr>
-              <w:t xml:space="preserve">GestioneGiochi::DelGame(id_gioco: int) : void </w:t>
+            <w:proofErr w:type="gramStart"/>
+            <w:r>
+              <w:rPr>
+                <w:sz w:val="24"/>
+                <w:szCs w:val="24"/>
+              </w:rPr>
+              <w:t>GestioneGiochi::</w:t>
+            </w:r>
+            <w:proofErr w:type="gramEnd"/>
+            <w:r>
+              <w:rPr>
+                <w:sz w:val="24"/>
+                <w:szCs w:val="24"/>
+              </w:rPr>
+              <w:t xml:space="preserve">DelGame(id_gioco: int) : void </w:t>
             </w:r>
             <w:r>
               <w:rPr>
@@ -9339,19 +9434,21 @@
               </w:rPr>
               <w:t xml:space="preserve">context </w:t>
             </w:r>
-            <w:r>
-              <w:rPr>
-                <w:sz w:val="24"/>
-                <w:szCs w:val="24"/>
-              </w:rPr>
-              <w:t xml:space="preserve">GestioneGiochi::ModifyGame( </w:t>
-            </w:r>
-            <w:r>
-              <w:rPr>
-                <w:sz w:val="24"/>
-                <w:szCs w:val="24"/>
-              </w:rPr>
-              <w:t xml:space="preserve">nome: String, descrizione: String, genere: String, piattaforma: String, immagine: String) : void </w:t>
+            <w:proofErr w:type="gramStart"/>
+            <w:r>
+              <w:rPr>
+                <w:sz w:val="24"/>
+                <w:szCs w:val="24"/>
+              </w:rPr>
+              <w:t>GestioneGiochi::</w:t>
+            </w:r>
+            <w:proofErr w:type="gramEnd"/>
+            <w:r>
+              <w:rPr>
+                <w:sz w:val="24"/>
+                <w:szCs w:val="24"/>
+              </w:rPr>
+              <w:t xml:space="preserve">ModifyGame( nome: String, descrizione: String, genere: String, piattaforma: String, immagine: String) : void </w:t>
             </w:r>
             <w:r>
               <w:rPr>
@@ -9367,49 +9464,7 @@
                 <w:sz w:val="24"/>
                 <w:szCs w:val="24"/>
               </w:rPr>
-              <w:t>: nome != null &amp;&amp; descrizione != null</w:t>
-            </w:r>
-            <w:r>
-              <w:rPr>
-                <w:sz w:val="24"/>
-                <w:szCs w:val="24"/>
-              </w:rPr>
-              <w:t xml:space="preserve"> &amp;&amp;</w:t>
-            </w:r>
-            <w:r>
-              <w:rPr>
-                <w:sz w:val="24"/>
-                <w:szCs w:val="24"/>
-              </w:rPr>
-              <w:t xml:space="preserve"> genere != null </w:t>
-            </w:r>
-            <w:r>
-              <w:rPr>
-                <w:sz w:val="24"/>
-                <w:szCs w:val="24"/>
-              </w:rPr>
-              <w:t xml:space="preserve">&amp;&amp; </w:t>
-            </w:r>
-            <w:r>
-              <w:rPr>
-                <w:sz w:val="24"/>
-                <w:szCs w:val="24"/>
-              </w:rPr>
-              <w:t>piattaforma != null</w:t>
-            </w:r>
-            <w:r>
-              <w:rPr>
-                <w:sz w:val="24"/>
-                <w:szCs w:val="24"/>
-              </w:rPr>
-              <w:t xml:space="preserve"> &amp;&amp; </w:t>
-            </w:r>
-            <w:r>
-              <w:rPr>
-                <w:sz w:val="24"/>
-                <w:szCs w:val="24"/>
-              </w:rPr>
-              <w:t>immagine != null;</w:t>
+              <w:t>: nome != null &amp;&amp; descrizione != null &amp;&amp; genere != null &amp;&amp; piattaforma != null &amp;&amp; immagine != null;</w:t>
             </w:r>
           </w:p>
           <w:p>
@@ -9430,12 +9485,21 @@
               </w:rPr>
               <w:t xml:space="preserve">context </w:t>
             </w:r>
-            <w:r>
-              <w:rPr>
-                <w:sz w:val="24"/>
-                <w:szCs w:val="24"/>
-              </w:rPr>
-              <w:t>GestioneGiochi::VoteGame(</w:t>
+            <w:proofErr w:type="gramStart"/>
+            <w:r>
+              <w:rPr>
+                <w:sz w:val="24"/>
+                <w:szCs w:val="24"/>
+              </w:rPr>
+              <w:t>GestioneGiochi::</w:t>
+            </w:r>
+            <w:proofErr w:type="gramEnd"/>
+            <w:r>
+              <w:rPr>
+                <w:sz w:val="24"/>
+                <w:szCs w:val="24"/>
+              </w:rPr>
+              <w:t>VoteGame(</w:t>
             </w:r>
             <w:r>
               <w:rPr>
@@ -9513,6 +9577,7 @@
               </w:rPr>
               <w:t xml:space="preserve">context </w:t>
             </w:r>
+            <w:proofErr w:type="gramStart"/>
             <w:r>
               <w:rPr>
                 <w:sz w:val="24"/>
@@ -9532,7 +9597,15 @@
                 <w:sz w:val="24"/>
                 <w:szCs w:val="24"/>
               </w:rPr>
-              <w:t>::AddG</w:t>
+              <w:t>::</w:t>
+            </w:r>
+            <w:proofErr w:type="gramEnd"/>
+            <w:r>
+              <w:rPr>
+                <w:sz w:val="24"/>
+                <w:szCs w:val="24"/>
+              </w:rPr>
+              <w:t>AddG</w:t>
             </w:r>
             <w:r>
               <w:rPr>
@@ -9629,15 +9702,14 @@
                 <w:bCs/>
                 <w:sz w:val="24"/>
                 <w:szCs w:val="24"/>
-                <w:lang w:val="en-US"/>
               </w:rPr>
               <w:t xml:space="preserve">context </w:t>
             </w:r>
-            <w:r>
-              <w:rPr>
-                <w:sz w:val="24"/>
-                <w:szCs w:val="24"/>
-                <w:lang w:val="en-US"/>
+            <w:proofErr w:type="gramStart"/>
+            <w:r>
+              <w:rPr>
+                <w:sz w:val="24"/>
+                <w:szCs w:val="24"/>
               </w:rPr>
               <w:t>Gestione</w:t>
             </w:r>
@@ -9645,7 +9717,6 @@
               <w:rPr>
                 <w:sz w:val="24"/>
                 <w:szCs w:val="24"/>
-                <w:lang w:val="en-US"/>
               </w:rPr>
               <w:t>Giochi</w:t>
             </w:r>
@@ -9653,15 +9724,14 @@
               <w:rPr>
                 <w:sz w:val="24"/>
                 <w:szCs w:val="24"/>
-                <w:lang w:val="en-US"/>
               </w:rPr>
               <w:t>::</w:t>
             </w:r>
-            <w:r>
-              <w:rPr>
-                <w:sz w:val="24"/>
-                <w:szCs w:val="24"/>
-                <w:lang w:val="en-US"/>
+            <w:proofErr w:type="gramEnd"/>
+            <w:r>
+              <w:rPr>
+                <w:sz w:val="24"/>
+                <w:szCs w:val="24"/>
               </w:rPr>
               <w:t>Del</w:t>
             </w:r>
@@ -9669,7 +9739,6 @@
               <w:rPr>
                 <w:sz w:val="24"/>
                 <w:szCs w:val="24"/>
-                <w:lang w:val="en-US"/>
               </w:rPr>
               <w:t>Game</w:t>
             </w:r>
@@ -9677,7 +9746,6 @@
               <w:rPr>
                 <w:sz w:val="24"/>
                 <w:szCs w:val="24"/>
-                <w:lang w:val="en-US"/>
               </w:rPr>
               <w:t>(</w:t>
             </w:r>
@@ -9685,7 +9753,6 @@
               <w:rPr>
                 <w:sz w:val="24"/>
                 <w:szCs w:val="24"/>
-                <w:lang w:val="en-US"/>
               </w:rPr>
               <w:t>id_gioco: int</w:t>
             </w:r>
@@ -9693,7 +9760,6 @@
               <w:rPr>
                 <w:sz w:val="24"/>
                 <w:szCs w:val="24"/>
-                <w:lang w:val="en-US"/>
               </w:rPr>
               <w:t xml:space="preserve">) : </w:t>
             </w:r>
@@ -9774,19 +9840,21 @@
               </w:rPr>
               <w:t xml:space="preserve">context </w:t>
             </w:r>
-            <w:r>
-              <w:rPr>
-                <w:sz w:val="24"/>
-                <w:szCs w:val="24"/>
-              </w:rPr>
-              <w:t>GestioneGiochi::ModifyGame(</w:t>
-            </w:r>
-            <w:r>
-              <w:rPr>
-                <w:sz w:val="24"/>
-                <w:szCs w:val="24"/>
-              </w:rPr>
-              <w:t xml:space="preserve">nome: String, descrizione: String, genere: String, piattaforma: String, immagine: String) : void </w:t>
+            <w:proofErr w:type="gramStart"/>
+            <w:r>
+              <w:rPr>
+                <w:sz w:val="24"/>
+                <w:szCs w:val="24"/>
+              </w:rPr>
+              <w:t>GestioneGiochi::</w:t>
+            </w:r>
+            <w:proofErr w:type="gramEnd"/>
+            <w:r>
+              <w:rPr>
+                <w:sz w:val="24"/>
+                <w:szCs w:val="24"/>
+              </w:rPr>
+              <w:t xml:space="preserve">ModifyGame(nome: String, descrizione: String, genere: String, piattaforma: String, immagine: String) : void </w:t>
             </w:r>
             <w:r>
               <w:rPr>
@@ -9795,16 +9863,7 @@
                 <w:sz w:val="24"/>
                 <w:szCs w:val="24"/>
               </w:rPr>
-              <w:t>p</w:t>
-            </w:r>
-            <w:r>
-              <w:rPr>
-                <w:b/>
-                <w:bCs/>
-                <w:sz w:val="24"/>
-                <w:szCs w:val="24"/>
-              </w:rPr>
-              <w:t>ost</w:t>
+              <w:t>post</w:t>
             </w:r>
             <w:r>
               <w:rPr>
@@ -9910,34 +9969,7 @@
           <w:szCs w:val="24"/>
         </w:rPr>
         <w:lastRenderedPageBreak/>
-        <w:t>3.</w:t>
-      </w:r>
-      <w:r>
-        <w:rPr>
-          <w:b/>
-          <w:bCs/>
-          <w:sz w:val="24"/>
-          <w:szCs w:val="24"/>
-        </w:rPr>
-        <w:t xml:space="preserve">4 </w:t>
-      </w:r>
-      <w:r>
-        <w:rPr>
-          <w:b/>
-          <w:bCs/>
-          <w:sz w:val="24"/>
-          <w:szCs w:val="24"/>
-        </w:rPr>
-        <w:t xml:space="preserve">Gestione </w:t>
-      </w:r>
-      <w:r>
-        <w:rPr>
-          <w:b/>
-          <w:bCs/>
-          <w:sz w:val="24"/>
-          <w:szCs w:val="24"/>
-        </w:rPr>
-        <w:t>Piattaforme</w:t>
+        <w:t>3.4 Gestione Piattaforme</w:t>
       </w:r>
     </w:p>
     <w:p>
@@ -10087,14 +10119,7 @@
                 <w:sz w:val="24"/>
                 <w:szCs w:val="24"/>
               </w:rPr>
-              <w:t xml:space="preserve">Gestione </w:t>
-            </w:r>
-            <w:r>
-              <w:rPr>
-                <w:sz w:val="24"/>
-                <w:szCs w:val="24"/>
-              </w:rPr>
-              <w:t>Piattaforme</w:t>
+              <w:t>Gestione Piattaforme</w:t>
             </w:r>
           </w:p>
         </w:tc>
@@ -10148,6 +10173,7 @@
               </w:rPr>
               <w:t xml:space="preserve">context </w:t>
             </w:r>
+            <w:proofErr w:type="gramStart"/>
             <w:r>
               <w:rPr>
                 <w:sz w:val="24"/>
@@ -10160,28 +10186,15 @@
                 <w:sz w:val="24"/>
                 <w:szCs w:val="24"/>
               </w:rPr>
-              <w:t>Piattaforme</w:t>
-            </w:r>
-            <w:r>
-              <w:rPr>
-                <w:sz w:val="24"/>
-                <w:szCs w:val="24"/>
-              </w:rPr>
-              <w:t>::Add</w:t>
-            </w:r>
-            <w:r>
-              <w:rPr>
-                <w:sz w:val="24"/>
-                <w:szCs w:val="24"/>
-              </w:rPr>
-              <w:t>Platform</w:t>
-            </w:r>
-            <w:r>
-              <w:rPr>
-                <w:sz w:val="24"/>
-                <w:szCs w:val="24"/>
-              </w:rPr>
-              <w:t xml:space="preserve">(nome: String) : void </w:t>
+              <w:t>Piattaforme::</w:t>
+            </w:r>
+            <w:proofErr w:type="gramEnd"/>
+            <w:r>
+              <w:rPr>
+                <w:sz w:val="24"/>
+                <w:szCs w:val="24"/>
+              </w:rPr>
+              <w:t xml:space="preserve">AddPlatform(nome: String) : void </w:t>
             </w:r>
             <w:r>
               <w:rPr>
@@ -10197,14 +10210,7 @@
                 <w:sz w:val="24"/>
                 <w:szCs w:val="24"/>
               </w:rPr>
-              <w:t>: nome != null</w:t>
-            </w:r>
-            <w:r>
-              <w:rPr>
-                <w:sz w:val="24"/>
-                <w:szCs w:val="24"/>
-              </w:rPr>
-              <w:t>;</w:t>
+              <w:t>: nome != null;</w:t>
             </w:r>
           </w:p>
           <w:p>
@@ -10225,6 +10231,7 @@
               </w:rPr>
               <w:t xml:space="preserve">context </w:t>
             </w:r>
+            <w:proofErr w:type="gramStart"/>
             <w:r>
               <w:rPr>
                 <w:sz w:val="24"/>
@@ -10239,19 +10246,13 @@
               </w:rPr>
               <w:t>Piattaforme::</w:t>
             </w:r>
-            <w:r>
-              <w:rPr>
-                <w:sz w:val="24"/>
-                <w:szCs w:val="24"/>
-              </w:rPr>
-              <w:t>Del</w:t>
-            </w:r>
-            <w:r>
-              <w:rPr>
-                <w:sz w:val="24"/>
-                <w:szCs w:val="24"/>
-              </w:rPr>
-              <w:t xml:space="preserve">Platform(nome: String) : void </w:t>
+            <w:proofErr w:type="gramEnd"/>
+            <w:r>
+              <w:rPr>
+                <w:sz w:val="24"/>
+                <w:szCs w:val="24"/>
+              </w:rPr>
+              <w:t xml:space="preserve">DelPlatform(nome: String) : void </w:t>
             </w:r>
             <w:r>
               <w:rPr>
@@ -10331,12 +10332,21 @@
               </w:rPr>
               <w:t xml:space="preserve">context </w:t>
             </w:r>
-            <w:r>
-              <w:rPr>
-                <w:sz w:val="24"/>
-                <w:szCs w:val="24"/>
-              </w:rPr>
-              <w:t xml:space="preserve">GestionePiattaforme::AddPlatform(nome: String) : void </w:t>
+            <w:proofErr w:type="gramStart"/>
+            <w:r>
+              <w:rPr>
+                <w:sz w:val="24"/>
+                <w:szCs w:val="24"/>
+              </w:rPr>
+              <w:t>GestionePiattaforme::</w:t>
+            </w:r>
+            <w:proofErr w:type="gramEnd"/>
+            <w:r>
+              <w:rPr>
+                <w:sz w:val="24"/>
+                <w:szCs w:val="24"/>
+              </w:rPr>
+              <w:t xml:space="preserve">AddPlatform(nome: String) : void </w:t>
             </w:r>
             <w:r>
               <w:rPr>
@@ -10352,35 +10362,7 @@
                 <w:sz w:val="24"/>
                 <w:szCs w:val="24"/>
               </w:rPr>
-              <w:t xml:space="preserve">: </w:t>
-            </w:r>
-            <w:r>
-              <w:rPr>
-                <w:sz w:val="24"/>
-                <w:szCs w:val="24"/>
-              </w:rPr>
-              <w:t>piattaforme</w:t>
-            </w:r>
-            <w:r>
-              <w:rPr>
-                <w:sz w:val="24"/>
-                <w:szCs w:val="24"/>
-              </w:rPr>
-              <w:t>.size() = @pre.</w:t>
-            </w:r>
-            <w:r>
-              <w:rPr>
-                <w:sz w:val="24"/>
-                <w:szCs w:val="24"/>
-              </w:rPr>
-              <w:t>piattaforme</w:t>
-            </w:r>
-            <w:r>
-              <w:rPr>
-                <w:sz w:val="24"/>
-                <w:szCs w:val="24"/>
-              </w:rPr>
-              <w:t>.size() + 1</w:t>
+              <w:t>: piattaforme.size() = @pre.piattaforme.size() + 1</w:t>
             </w:r>
             <w:r>
               <w:rPr>
@@ -10408,6 +10390,7 @@
               </w:rPr>
               <w:t xml:space="preserve">context </w:t>
             </w:r>
+            <w:proofErr w:type="gramStart"/>
             <w:r>
               <w:rPr>
                 <w:sz w:val="24"/>
@@ -10420,7 +10403,15 @@
                 <w:sz w:val="24"/>
                 <w:szCs w:val="24"/>
               </w:rPr>
-              <w:t xml:space="preserve">Piattaforme::DelPlatform(nome: String) : </w:t>
+              <w:t>Piattaforme::</w:t>
+            </w:r>
+            <w:proofErr w:type="gramEnd"/>
+            <w:r>
+              <w:rPr>
+                <w:sz w:val="24"/>
+                <w:szCs w:val="24"/>
+              </w:rPr>
+              <w:t xml:space="preserve">DelPlatform(nome: String) : </w:t>
             </w:r>
             <w:r>
               <w:rPr>
@@ -10559,34 +10550,7 @@
           <w:sz w:val="24"/>
           <w:szCs w:val="24"/>
         </w:rPr>
-        <w:t>3.</w:t>
-      </w:r>
-      <w:r>
-        <w:rPr>
-          <w:b/>
-          <w:bCs/>
-          <w:sz w:val="24"/>
-          <w:szCs w:val="24"/>
-        </w:rPr>
-        <w:t>5</w:t>
-      </w:r>
-      <w:r>
-        <w:rPr>
-          <w:b/>
-          <w:bCs/>
-          <w:sz w:val="24"/>
-          <w:szCs w:val="24"/>
-        </w:rPr>
-        <w:t xml:space="preserve"> Gestione </w:t>
-      </w:r>
-      <w:r>
-        <w:rPr>
-          <w:b/>
-          <w:bCs/>
-          <w:sz w:val="24"/>
-          <w:szCs w:val="24"/>
-        </w:rPr>
-        <w:t>Recension</w:t>
+        <w:t>3.5 Gestione Recension</w:t>
       </w:r>
       <w:r>
         <w:rPr>
@@ -10805,61 +10769,21 @@
               </w:rPr>
               <w:t xml:space="preserve">context </w:t>
             </w:r>
-            <w:r>
-              <w:rPr>
-                <w:sz w:val="24"/>
-                <w:szCs w:val="24"/>
-              </w:rPr>
-              <w:t>Gestione</w:t>
-            </w:r>
-            <w:r>
-              <w:rPr>
-                <w:sz w:val="24"/>
-                <w:szCs w:val="24"/>
-              </w:rPr>
-              <w:t>Recensioni</w:t>
-            </w:r>
-            <w:r>
-              <w:rPr>
-                <w:sz w:val="24"/>
-                <w:szCs w:val="24"/>
-              </w:rPr>
-              <w:t>::Add</w:t>
-            </w:r>
-            <w:r>
-              <w:rPr>
-                <w:sz w:val="24"/>
-                <w:szCs w:val="24"/>
-              </w:rPr>
-              <w:t>Review</w:t>
-            </w:r>
-            <w:r>
-              <w:rPr>
-                <w:sz w:val="24"/>
-                <w:szCs w:val="24"/>
-              </w:rPr>
-              <w:t>(</w:t>
-            </w:r>
-            <w:r>
-              <w:rPr>
-                <w:sz w:val="24"/>
-                <w:szCs w:val="24"/>
-              </w:rPr>
-              <w:t>testo</w:t>
-            </w:r>
-            <w:r>
-              <w:rPr>
-                <w:sz w:val="24"/>
-                <w:szCs w:val="24"/>
-              </w:rPr>
-              <w:t>: String</w:t>
-            </w:r>
-            <w:r>
-              <w:rPr>
-                <w:sz w:val="24"/>
-                <w:szCs w:val="24"/>
-              </w:rPr>
-              <w:t>, id_gioco : in</w:t>
+            <w:proofErr w:type="gramStart"/>
+            <w:r>
+              <w:rPr>
+                <w:sz w:val="24"/>
+                <w:szCs w:val="24"/>
+              </w:rPr>
+              <w:t>GestioneRecensioni::</w:t>
+            </w:r>
+            <w:proofErr w:type="gramEnd"/>
+            <w:r>
+              <w:rPr>
+                <w:sz w:val="24"/>
+                <w:szCs w:val="24"/>
+              </w:rPr>
+              <w:t>AddReview(testo: String, id_gioco : in</w:t>
             </w:r>
             <w:r>
               <w:rPr>
@@ -10924,6 +10848,7 @@
               </w:rPr>
               <w:t xml:space="preserve">context </w:t>
             </w:r>
+            <w:proofErr w:type="gramStart"/>
             <w:r>
               <w:rPr>
                 <w:sz w:val="24"/>
@@ -10931,6 +10856,7 @@
               </w:rPr>
               <w:t>GestioneRecensioni::</w:t>
             </w:r>
+            <w:proofErr w:type="gramEnd"/>
             <w:r>
               <w:rPr>
                 <w:sz w:val="24"/>
@@ -11082,6 +11008,7 @@
               </w:rPr>
               <w:t xml:space="preserve">context </w:t>
             </w:r>
+            <w:proofErr w:type="gramStart"/>
             <w:r>
               <w:rPr>
                 <w:sz w:val="24"/>
@@ -11104,14 +11031,23 @@
                 <w:szCs w:val="24"/>
                 <w:lang w:val="en-US"/>
               </w:rPr>
-              <w:t>::Add</w:t>
-            </w:r>
+              <w:t>::</w:t>
+            </w:r>
+            <w:proofErr w:type="gramEnd"/>
             <w:r>
               <w:rPr>
                 <w:sz w:val="24"/>
                 <w:szCs w:val="24"/>
                 <w:lang w:val="en-US"/>
               </w:rPr>
+              <w:t>Add</w:t>
+            </w:r>
+            <w:r>
+              <w:rPr>
+                <w:sz w:val="24"/>
+                <w:szCs w:val="24"/>
+                <w:lang w:val="en-US"/>
+              </w:rPr>
               <w:t>Review</w:t>
             </w:r>
             <w:r>
@@ -11120,39 +11056,7 @@
                 <w:szCs w:val="24"/>
                 <w:lang w:val="en-US"/>
               </w:rPr>
-              <w:t>(</w:t>
-            </w:r>
-            <w:r>
-              <w:rPr>
-                <w:sz w:val="24"/>
-                <w:szCs w:val="24"/>
-                <w:lang w:val="en-US"/>
-              </w:rPr>
-              <w:t xml:space="preserve"> </w:t>
-            </w:r>
-            <w:r>
-              <w:rPr>
-                <w:sz w:val="24"/>
-                <w:szCs w:val="24"/>
-                <w:lang w:val="en-US"/>
-              </w:rPr>
-              <w:t>testo: String, id_gioco : int, username : String</w:t>
-            </w:r>
-            <w:r>
-              <w:rPr>
-                <w:sz w:val="24"/>
-                <w:szCs w:val="24"/>
-                <w:lang w:val="en-US"/>
-              </w:rPr>
-              <w:t xml:space="preserve"> </w:t>
-            </w:r>
-            <w:r>
-              <w:rPr>
-                <w:sz w:val="24"/>
-                <w:szCs w:val="24"/>
-                <w:lang w:val="en-US"/>
-              </w:rPr>
-              <w:t xml:space="preserve">) : void </w:t>
+              <w:t xml:space="preserve">( testo: String, id_gioco : int, username : String ) : void </w:t>
             </w:r>
             <w:r>
               <w:rPr>
@@ -11225,6 +11129,7 @@
               </w:rPr>
               <w:t xml:space="preserve">context </w:t>
             </w:r>
+            <w:proofErr w:type="gramStart"/>
             <w:r>
               <w:rPr>
                 <w:sz w:val="24"/>
@@ -11249,29 +11154,14 @@
               </w:rPr>
               <w:t>::</w:t>
             </w:r>
+            <w:proofErr w:type="gramEnd"/>
             <w:r>
               <w:rPr>
                 <w:sz w:val="24"/>
                 <w:szCs w:val="24"/>
                 <w:lang w:val="en-US"/>
               </w:rPr>
-              <w:t>Del</w:t>
-            </w:r>
-            <w:r>
-              <w:rPr>
-                <w:sz w:val="24"/>
-                <w:szCs w:val="24"/>
-                <w:lang w:val="en-US"/>
-              </w:rPr>
-              <w:t>Review</w:t>
-            </w:r>
-            <w:r>
-              <w:rPr>
-                <w:sz w:val="24"/>
-                <w:szCs w:val="24"/>
-                <w:lang w:val="en-US"/>
-              </w:rPr>
-              <w:t>(data</w:t>
+              <w:t>DelReview(data</w:t>
             </w:r>
             <w:r>
               <w:rPr>
@@ -11445,34 +11335,7 @@
           <w:sz w:val="24"/>
           <w:szCs w:val="24"/>
         </w:rPr>
-        <w:t>3.</w:t>
-      </w:r>
-      <w:r>
-        <w:rPr>
-          <w:b/>
-          <w:bCs/>
-          <w:sz w:val="24"/>
-          <w:szCs w:val="24"/>
-        </w:rPr>
-        <w:t>6</w:t>
-      </w:r>
-      <w:r>
-        <w:rPr>
-          <w:b/>
-          <w:bCs/>
-          <w:sz w:val="24"/>
-          <w:szCs w:val="24"/>
-        </w:rPr>
-        <w:t xml:space="preserve"> Gestione R</w:t>
-      </w:r>
-      <w:r>
-        <w:rPr>
-          <w:b/>
-          <w:bCs/>
-          <w:sz w:val="24"/>
-          <w:szCs w:val="24"/>
-        </w:rPr>
-        <w:t>icerca</w:t>
+        <w:t>3.6 Gestione Ricerca</w:t>
       </w:r>
       <w:r>
         <w:rPr>
@@ -11597,14 +11460,7 @@
                 <w:sz w:val="24"/>
                 <w:szCs w:val="24"/>
               </w:rPr>
-              <w:t>Gestione R</w:t>
-            </w:r>
-            <w:r>
-              <w:rPr>
-                <w:sz w:val="24"/>
-                <w:szCs w:val="24"/>
-              </w:rPr>
-              <w:t>icerca</w:t>
+              <w:t>Gestione Ricerca</w:t>
             </w:r>
           </w:p>
         </w:tc>
@@ -11735,6 +11591,34 @@
                 <w:sz w:val="24"/>
                 <w:szCs w:val="24"/>
               </w:rPr>
+              <w:t xml:space="preserve"> filtro_valutazione </w:t>
+            </w:r>
+            <w:r>
+              <w:rPr>
+                <w:sz w:val="24"/>
+                <w:szCs w:val="24"/>
+              </w:rPr>
+              <w:t>!= null &amp;&amp;</w:t>
+            </w:r>
+            <w:r>
+              <w:rPr>
+                <w:sz w:val="24"/>
+                <w:szCs w:val="24"/>
+              </w:rPr>
+              <w:t xml:space="preserve"> filtro_titolo </w:t>
+            </w:r>
+            <w:r>
+              <w:rPr>
+                <w:sz w:val="24"/>
+                <w:szCs w:val="24"/>
+              </w:rPr>
+              <w:t>!= null &amp;&amp;</w:t>
+            </w:r>
+            <w:r>
+              <w:rPr>
+                <w:sz w:val="24"/>
+                <w:szCs w:val="24"/>
+              </w:rPr>
               <w:t xml:space="preserve"> </w:t>
             </w:r>
             <w:r>
@@ -11742,7 +11626,7 @@
                 <w:sz w:val="24"/>
                 <w:szCs w:val="24"/>
               </w:rPr>
-              <w:t xml:space="preserve">filtro_valutazione </w:t>
+              <w:t xml:space="preserve">id_valutazione </w:t>
             </w:r>
             <w:r>
               <w:rPr>
@@ -11756,7 +11640,14 @@
                 <w:sz w:val="24"/>
                 <w:szCs w:val="24"/>
               </w:rPr>
-              <w:t xml:space="preserve"> filtro_titolo </w:t>
+              <w:t xml:space="preserve"> </w:t>
+            </w:r>
+            <w:r>
+              <w:rPr>
+                <w:sz w:val="24"/>
+                <w:szCs w:val="24"/>
+              </w:rPr>
+              <w:t xml:space="preserve"> order </w:t>
             </w:r>
             <w:r>
               <w:rPr>
@@ -11777,7 +11668,7 @@
                 <w:sz w:val="24"/>
                 <w:szCs w:val="24"/>
               </w:rPr>
-              <w:t xml:space="preserve">id_valutazione </w:t>
+              <w:t xml:space="preserve">filtro genere </w:t>
             </w:r>
             <w:r>
               <w:rPr>
@@ -11798,7 +11689,7 @@
                 <w:sz w:val="24"/>
                 <w:szCs w:val="24"/>
               </w:rPr>
-              <w:t xml:space="preserve"> order </w:t>
+              <w:t xml:space="preserve">filtro_piattaforma </w:t>
             </w:r>
             <w:r>
               <w:rPr>
@@ -11819,7 +11710,7 @@
                 <w:sz w:val="24"/>
                 <w:szCs w:val="24"/>
               </w:rPr>
-              <w:t xml:space="preserve">filtro genere </w:t>
+              <w:t xml:space="preserve"> testo_searchbar </w:t>
             </w:r>
             <w:r>
               <w:rPr>
@@ -11840,48 +11731,6 @@
                 <w:sz w:val="24"/>
                 <w:szCs w:val="24"/>
               </w:rPr>
-              <w:t xml:space="preserve">filtro_piattaforma </w:t>
-            </w:r>
-            <w:r>
-              <w:rPr>
-                <w:sz w:val="24"/>
-                <w:szCs w:val="24"/>
-              </w:rPr>
-              <w:t>!= null &amp;&amp;</w:t>
-            </w:r>
-            <w:r>
-              <w:rPr>
-                <w:sz w:val="24"/>
-                <w:szCs w:val="24"/>
-              </w:rPr>
-              <w:t xml:space="preserve"> </w:t>
-            </w:r>
-            <w:r>
-              <w:rPr>
-                <w:sz w:val="24"/>
-                <w:szCs w:val="24"/>
-              </w:rPr>
-              <w:t xml:space="preserve"> testo_searchbar </w:t>
-            </w:r>
-            <w:r>
-              <w:rPr>
-                <w:sz w:val="24"/>
-                <w:szCs w:val="24"/>
-              </w:rPr>
-              <w:t>!= null &amp;&amp;</w:t>
-            </w:r>
-            <w:r>
-              <w:rPr>
-                <w:sz w:val="24"/>
-                <w:szCs w:val="24"/>
-              </w:rPr>
-              <w:t xml:space="preserve"> </w:t>
-            </w:r>
-            <w:r>
-              <w:rPr>
-                <w:sz w:val="24"/>
-                <w:szCs w:val="24"/>
-              </w:rPr>
               <w:t xml:space="preserve"> taget </w:t>
             </w:r>
             <w:r>
@@ -11889,14 +11738,7 @@
                 <w:sz w:val="24"/>
                 <w:szCs w:val="24"/>
               </w:rPr>
-              <w:t>!= null</w:t>
-            </w:r>
-            <w:r>
-              <w:rPr>
-                <w:sz w:val="24"/>
-                <w:szCs w:val="24"/>
-              </w:rPr>
-              <w:t>;</w:t>
+              <w:t>!= null;</w:t>
             </w:r>
           </w:p>
           <w:p>
@@ -11917,12 +11759,21 @@
               </w:rPr>
               <w:t xml:space="preserve">context </w:t>
             </w:r>
-            <w:r>
-              <w:rPr>
-                <w:sz w:val="24"/>
-                <w:szCs w:val="24"/>
-              </w:rPr>
-              <w:t xml:space="preserve">GestioneRicerca::VisualizzaGioco(id_gioco: int) : Gioco </w:t>
+            <w:proofErr w:type="gramStart"/>
+            <w:r>
+              <w:rPr>
+                <w:sz w:val="24"/>
+                <w:szCs w:val="24"/>
+              </w:rPr>
+              <w:t>GestioneRicerca::</w:t>
+            </w:r>
+            <w:proofErr w:type="gramEnd"/>
+            <w:r>
+              <w:rPr>
+                <w:sz w:val="24"/>
+                <w:szCs w:val="24"/>
+              </w:rPr>
+              <w:t xml:space="preserve">VisualizzaGioco(id_gioco: int) : Gioco </w:t>
             </w:r>
             <w:r>
               <w:rPr>
@@ -11959,12 +11810,21 @@
               </w:rPr>
               <w:t xml:space="preserve">context </w:t>
             </w:r>
-            <w:r>
-              <w:rPr>
-                <w:sz w:val="24"/>
-                <w:szCs w:val="24"/>
-              </w:rPr>
-              <w:t xml:space="preserve">GestioneRicerca::VisualizzaUtente(username: String): GeneralUser </w:t>
+            <w:proofErr w:type="gramStart"/>
+            <w:r>
+              <w:rPr>
+                <w:sz w:val="24"/>
+                <w:szCs w:val="24"/>
+              </w:rPr>
+              <w:t>GestioneRicerca::</w:t>
+            </w:r>
+            <w:proofErr w:type="gramEnd"/>
+            <w:r>
+              <w:rPr>
+                <w:sz w:val="24"/>
+                <w:szCs w:val="24"/>
+              </w:rPr>
+              <w:t xml:space="preserve">VisualizzaUtente(username: String): GeneralUser </w:t>
             </w:r>
             <w:r>
               <w:rPr>
@@ -12099,34 +11959,7 @@
           <w:sz w:val="24"/>
           <w:szCs w:val="24"/>
         </w:rPr>
-        <w:t>3.</w:t>
-      </w:r>
-      <w:r>
-        <w:rPr>
-          <w:b/>
-          <w:bCs/>
-          <w:sz w:val="24"/>
-          <w:szCs w:val="24"/>
-        </w:rPr>
-        <w:t>7</w:t>
-      </w:r>
-      <w:r>
-        <w:rPr>
-          <w:b/>
-          <w:bCs/>
-          <w:sz w:val="24"/>
-          <w:szCs w:val="24"/>
-        </w:rPr>
-        <w:t xml:space="preserve"> Gestione </w:t>
-      </w:r>
-      <w:r>
-        <w:rPr>
-          <w:b/>
-          <w:bCs/>
-          <w:sz w:val="24"/>
-          <w:szCs w:val="24"/>
-        </w:rPr>
-        <w:t>Utenti</w:t>
+        <w:t>3.7 Gestione Utenti</w:t>
       </w:r>
     </w:p>
     <w:p>
@@ -12146,7 +11979,7 @@
     <w:p>
       <w:pPr>
         <w:rPr>
-          <w:rFonts w:ascii="Arial" w:eastAsia="Yu Mincho" w:hAnsi="Arial" w:cs="Arial" w:hint="eastAsia"/>
+          <w:rFonts w:ascii="Arial" w:eastAsia="Yu Mincho" w:hAnsi="Arial" w:cs="Arial"/>
           <w:lang w:eastAsia="ja-JP"/>
         </w:rPr>
       </w:pPr>
@@ -12265,14 +12098,7 @@
                 <w:sz w:val="24"/>
                 <w:szCs w:val="24"/>
               </w:rPr>
-              <w:t xml:space="preserve">Gestione </w:t>
-            </w:r>
-            <w:r>
-              <w:rPr>
-                <w:sz w:val="24"/>
-                <w:szCs w:val="24"/>
-              </w:rPr>
-              <w:t>Utenti</w:t>
+              <w:t>Gestione Utenti</w:t>
             </w:r>
           </w:p>
         </w:tc>
@@ -12326,19 +12152,21 @@
               </w:rPr>
               <w:t xml:space="preserve">context </w:t>
             </w:r>
-            <w:r>
-              <w:rPr>
-                <w:sz w:val="24"/>
-                <w:szCs w:val="24"/>
-              </w:rPr>
-              <w:t>Gestione</w:t>
-            </w:r>
-            <w:r>
-              <w:rPr>
-                <w:sz w:val="24"/>
-                <w:szCs w:val="24"/>
-              </w:rPr>
-              <w:t xml:space="preserve">Utenti::Ban(banningUser: int, username : String): </w:t>
+            <w:proofErr w:type="gramStart"/>
+            <w:r>
+              <w:rPr>
+                <w:sz w:val="24"/>
+                <w:szCs w:val="24"/>
+              </w:rPr>
+              <w:t>GestioneUtenti::</w:t>
+            </w:r>
+            <w:proofErr w:type="gramEnd"/>
+            <w:r>
+              <w:rPr>
+                <w:sz w:val="24"/>
+                <w:szCs w:val="24"/>
+              </w:rPr>
+              <w:t xml:space="preserve">Ban(banningUser: int, username : String): </w:t>
             </w:r>
             <w:r>
               <w:rPr>
@@ -12389,6 +12217,7 @@
               </w:rPr>
               <w:t xml:space="preserve">context </w:t>
             </w:r>
+            <w:proofErr w:type="gramStart"/>
             <w:r>
               <w:rPr>
                 <w:sz w:val="24"/>
@@ -12396,6 +12225,7 @@
               </w:rPr>
               <w:t>GestioneUtenti::</w:t>
             </w:r>
+            <w:proofErr w:type="gramEnd"/>
             <w:r>
               <w:rPr>
                 <w:sz w:val="24"/>
@@ -12415,14 +12245,7 @@
                 <w:sz w:val="24"/>
                 <w:szCs w:val="24"/>
               </w:rPr>
-              <w:t xml:space="preserve">username: String) </w:t>
-            </w:r>
-            <w:r>
-              <w:rPr>
-                <w:sz w:val="24"/>
-                <w:szCs w:val="24"/>
-              </w:rPr>
-              <w:t>GeneralUser</w:t>
+              <w:t>username: String) GeneralUser</w:t>
             </w:r>
             <w:r>
               <w:rPr>
@@ -12466,6 +12289,7 @@
               </w:rPr>
               <w:t xml:space="preserve">context </w:t>
             </w:r>
+            <w:proofErr w:type="gramStart"/>
             <w:r>
               <w:rPr>
                 <w:sz w:val="24"/>
@@ -12473,6 +12297,7 @@
               </w:rPr>
               <w:t>GestioneUtenti::</w:t>
             </w:r>
+            <w:proofErr w:type="gramEnd"/>
             <w:r>
               <w:rPr>
                 <w:sz w:val="24"/>
@@ -12557,6 +12382,7 @@
               </w:rPr>
               <w:t xml:space="preserve">context </w:t>
             </w:r>
+            <w:proofErr w:type="gramStart"/>
             <w:r>
               <w:rPr>
                 <w:sz w:val="24"/>
@@ -12571,6 +12397,7 @@
               </w:rPr>
               <w:t>::</w:t>
             </w:r>
+            <w:proofErr w:type="gramEnd"/>
             <w:r>
               <w:rPr>
                 <w:sz w:val="24"/>
@@ -12670,13 +12497,23 @@
               </w:rPr>
               <w:t xml:space="preserve">context </w:t>
             </w:r>
+            <w:proofErr w:type="gramStart"/>
             <w:r>
               <w:rPr>
                 <w:sz w:val="24"/>
                 <w:szCs w:val="24"/>
                 <w:lang w:val="en-US"/>
               </w:rPr>
-              <w:t>GestioneUtenti::Ban(banningUser: int, us</w:t>
+              <w:t>GestioneUtenti::</w:t>
+            </w:r>
+            <w:proofErr w:type="gramEnd"/>
+            <w:r>
+              <w:rPr>
+                <w:sz w:val="24"/>
+                <w:szCs w:val="24"/>
+                <w:lang w:val="en-US"/>
+              </w:rPr>
+              <w:t>Ban(banningUser: int, us</w:t>
             </w:r>
             <w:r>
               <w:rPr>
@@ -12725,6 +12562,7 @@
               </w:rPr>
               <w:t xml:space="preserve">context </w:t>
             </w:r>
+            <w:proofErr w:type="gramStart"/>
             <w:r>
               <w:rPr>
                 <w:sz w:val="24"/>
@@ -12733,6 +12571,7 @@
               </w:rPr>
               <w:t>GestioneUtenti::</w:t>
             </w:r>
+            <w:proofErr w:type="gramEnd"/>
             <w:r>
               <w:rPr>
                 <w:sz w:val="24"/>
@@ -12796,6 +12635,7 @@
               </w:rPr>
               <w:t xml:space="preserve">context </w:t>
             </w:r>
+            <w:proofErr w:type="gramStart"/>
             <w:r>
               <w:rPr>
                 <w:sz w:val="24"/>
@@ -12804,6 +12644,7 @@
               </w:rPr>
               <w:t>GestioneUtenti::</w:t>
             </w:r>
+            <w:proofErr w:type="gramEnd"/>
             <w:r>
               <w:rPr>
                 <w:sz w:val="24"/>
@@ -12883,6 +12724,7 @@
               </w:rPr>
               <w:t xml:space="preserve">context </w:t>
             </w:r>
+            <w:proofErr w:type="gramStart"/>
             <w:r>
               <w:rPr>
                 <w:sz w:val="24"/>
@@ -12891,6 +12733,7 @@
               </w:rPr>
               <w:t>GestioneUtenti::</w:t>
             </w:r>
+            <w:proofErr w:type="gramEnd"/>
             <w:r>
               <w:rPr>
                 <w:sz w:val="24"/>
@@ -12931,25 +12774,7 @@
                 <w:szCs w:val="24"/>
                 <w:lang w:val="en-US"/>
               </w:rPr>
-              <w:t xml:space="preserve">GeneralUser.role = </w:t>
-            </w:r>
-            <w:r>
-              <w:rPr>
-                <w:sz w:val="24"/>
-                <w:szCs w:val="24"/>
-                <w:lang w:val="en-US"/>
-              </w:rPr>
-              <w:t>Moderator</w:t>
-            </w:r>
-            <w:bookmarkStart w:id="0" w:name="_GoBack"/>
-            <w:bookmarkEnd w:id="0"/>
-            <w:r>
-              <w:rPr>
-                <w:sz w:val="24"/>
-                <w:szCs w:val="24"/>
-                <w:lang w:val="en-US"/>
-              </w:rPr>
-              <w:t>;</w:t>
+              <w:t>GeneralUser.role = Moderator;</w:t>
             </w:r>
           </w:p>
           <w:p>
@@ -13013,8 +12838,154 @@
     <w:p/>
     <w:p/>
     <w:p/>
+    <w:p>
+      <w:pPr>
+        <w:rPr>
+          <w:b/>
+          <w:bCs/>
+          <w:sz w:val="28"/>
+          <w:szCs w:val="28"/>
+        </w:rPr>
+      </w:pPr>
+      <w:r>
+        <w:rPr>
+          <w:b/>
+          <w:bCs/>
+          <w:sz w:val="28"/>
+          <w:szCs w:val="28"/>
+        </w:rPr>
+        <w:t>4</w:t>
+      </w:r>
+      <w:r>
+        <w:rPr>
+          <w:b/>
+          <w:bCs/>
+          <w:sz w:val="28"/>
+          <w:szCs w:val="28"/>
+        </w:rPr>
+        <w:t xml:space="preserve"> </w:t>
+      </w:r>
+      <w:r>
+        <w:rPr>
+          <w:b/>
+          <w:bCs/>
+          <w:sz w:val="28"/>
+          <w:szCs w:val="28"/>
+        </w:rPr>
+        <w:t>Design Patterns</w:t>
+      </w:r>
+    </w:p>
+    <w:p>
+      <w:r>
+        <w:t>L’Object pool pattern è un design pattern creazionale che usa un insieme di oggetti inizializzati pronti per l’uso mantenuti in una “pool”, che si occupa di allocarli e de-allocherà su richiesta. Il client della pool invierà richiesta a un oggetto nella pool ed eseguirà operazioni sull’oggetto ritornato. Quando il client ha finito, ritorna l’oggetto alla pool che lo de-allocherà.</w:t>
+      </w:r>
+    </w:p>
+    <w:p>
+      <w:pPr>
+        <w:rPr>
+          <w:i/>
+          <w:iCs/>
+        </w:rPr>
+      </w:pPr>
+      <w:r>
+        <w:rPr>
+          <w:i/>
+          <w:iCs/>
+        </w:rPr>
+        <w:t>Object pool pattern</w:t>
+      </w:r>
+    </w:p>
+    <w:p/>
+    <w:p>
+      <w:r>
+        <w:drawing>
+          <wp:inline distT="0" distB="0" distL="0" distR="0" wp14:anchorId="4F897F58" wp14:editId="2EC18445">
+            <wp:extent cx="6120130" cy="2169795"/>
+            <wp:effectExtent l="0" t="0" r="0" b="1905"/>
+            <wp:docPr id="3" name="Immagine 3"/>
+            <wp:cNvGraphicFramePr>
+              <a:graphicFrameLocks xmlns:a="http://schemas.openxmlformats.org/drawingml/2006/main" noChangeAspect="1"/>
+            </wp:cNvGraphicFramePr>
+            <a:graphic xmlns:a="http://schemas.openxmlformats.org/drawingml/2006/main">
+              <a:graphicData uri="http://schemas.openxmlformats.org/drawingml/2006/picture">
+                <pic:pic xmlns:pic="http://schemas.openxmlformats.org/drawingml/2006/picture">
+                  <pic:nvPicPr>
+                    <pic:cNvPr id="1" name=""/>
+                    <pic:cNvPicPr/>
+                  </pic:nvPicPr>
+                  <pic:blipFill>
+                    <a:blip r:embed="rId33"/>
+                    <a:stretch>
+                      <a:fillRect/>
+                    </a:stretch>
+                  </pic:blipFill>
+                  <pic:spPr>
+                    <a:xfrm>
+                      <a:off x="0" y="0"/>
+                      <a:ext cx="6120130" cy="2169795"/>
+                    </a:xfrm>
+                    <a:prstGeom prst="rect">
+                      <a:avLst/>
+                    </a:prstGeom>
+                  </pic:spPr>
+                </pic:pic>
+              </a:graphicData>
+            </a:graphic>
+          </wp:inline>
+        </w:drawing>
+      </w:r>
+    </w:p>
     <w:p/>
     <w:p/>
+    <w:p/>
+    <w:p/>
+    <w:p>
+      <w:r>
+        <w:lastRenderedPageBreak/>
+        <w:t>Utilizzo: L’Object Pool Pattern sarà utilizzato per gestire le connessioni con il database. Più precisamente, un oggetto Model richiederà connessioni al DriverManagerPool che ritornerà un oggetto Connection, l’oggetto Model effettuerà operazioni con l’oggetto connection e successivamente richiederà al DriverManagerPool la de-allocazione.</w:t>
+      </w:r>
+      <w:bookmarkStart w:id="0" w:name="_GoBack"/>
+      <w:bookmarkEnd w:id="0"/>
+    </w:p>
+    <w:p>
+      <w:r>
+        <w:drawing>
+          <wp:inline distT="0" distB="0" distL="0" distR="0" wp14:anchorId="5C9A1C40" wp14:editId="7F261062">
+            <wp:extent cx="6120130" cy="2348230"/>
+            <wp:effectExtent l="0" t="0" r="0" b="0"/>
+            <wp:docPr id="25" name="Immagine 25"/>
+            <wp:cNvGraphicFramePr>
+              <a:graphicFrameLocks xmlns:a="http://schemas.openxmlformats.org/drawingml/2006/main" noChangeAspect="1"/>
+            </wp:cNvGraphicFramePr>
+            <a:graphic xmlns:a="http://schemas.openxmlformats.org/drawingml/2006/main">
+              <a:graphicData uri="http://schemas.openxmlformats.org/drawingml/2006/picture">
+                <pic:pic xmlns:pic="http://schemas.openxmlformats.org/drawingml/2006/picture">
+                  <pic:nvPicPr>
+                    <pic:cNvPr id="1" name=""/>
+                    <pic:cNvPicPr/>
+                  </pic:nvPicPr>
+                  <pic:blipFill>
+                    <a:blip r:embed="rId34"/>
+                    <a:stretch>
+                      <a:fillRect/>
+                    </a:stretch>
+                  </pic:blipFill>
+                  <pic:spPr>
+                    <a:xfrm>
+                      <a:off x="0" y="0"/>
+                      <a:ext cx="6120130" cy="2348230"/>
+                    </a:xfrm>
+                    <a:prstGeom prst="rect">
+                      <a:avLst/>
+                    </a:prstGeom>
+                  </pic:spPr>
+                </pic:pic>
+              </a:graphicData>
+            </a:graphic>
+          </wp:inline>
+        </w:drawing>
+      </w:r>
+    </w:p>
     <w:sectPr>
       <w:pgSz w:w="11906" w:h="16838"/>
       <w:pgMar w:top="1417" w:right="1134" w:bottom="1134" w:left="1134" w:header="708" w:footer="708" w:gutter="0"/>

</xml_diff>

<commit_message>
Update Object Design Document_GamEvaluate.docx
</commit_message>
<xml_diff>
--- a/Deliverables/Object Design Document_GamEvaluate.docx
+++ b/Deliverables/Object Design Document_GamEvaluate.docx
@@ -815,13 +815,15 @@
         <w:t xml:space="preserve">Sicurezza vs Efficienza: </w:t>
       </w:r>
       <w:r>
-        <w:t>La sicurezza rappresenta uno degli aspetti principali del sistema. Tuttavia, a causa di tempi di sviluppo molto limitati, ci limiteremo ad implementare sistemi di sicurezza basati su e</w:t>
-      </w:r>
-      <w:r>
-        <w:t>-</w:t>
-      </w:r>
-      <w:r>
-        <w:t xml:space="preserve">mail e password. </w:t>
+        <w:t xml:space="preserve">La sicurezza rappresenta uno degli aspetti principali del sistema. Tuttavia, a causa di tempi di sviluppo molto limitati, ci limiteremo ad implementare sistemi di sicurezza basati su </w:t>
+      </w:r>
+      <w:r>
+        <w:t>username</w:t>
+      </w:r>
+      <w:bookmarkStart w:id="0" w:name="_GoBack"/>
+      <w:bookmarkEnd w:id="0"/>
+      <w:r>
+        <w:t xml:space="preserve"> e password. </w:t>
       </w:r>
     </w:p>
     <w:p>
@@ -1474,27 +1476,7 @@
           <w:sz w:val="24"/>
           <w:szCs w:val="24"/>
         </w:rPr>
-        <w:t xml:space="preserve">I nomi dei packages dovranno essere scritti in minuscolo concatenando insieme diversi sostantivi o sigle, separate dal carattere </w:t>
-      </w:r>
-      <w:proofErr w:type="gramStart"/>
-      <w:r>
-        <w:rPr>
-          <w:rFonts w:ascii="Calibri" w:hAnsi="Calibri" w:cs="Calibri"/>
-          <w:color w:val="000000"/>
-          <w:sz w:val="24"/>
-          <w:szCs w:val="24"/>
-        </w:rPr>
-        <w:t>“.” .</w:t>
-      </w:r>
-      <w:proofErr w:type="gramEnd"/>
-      <w:r>
-        <w:rPr>
-          <w:rFonts w:ascii="Calibri" w:hAnsi="Calibri" w:cs="Calibri"/>
-          <w:color w:val="000000"/>
-          <w:sz w:val="24"/>
-          <w:szCs w:val="24"/>
-        </w:rPr>
-        <w:t xml:space="preserve"> </w:t>
+        <w:t xml:space="preserve">I nomi dei packages dovranno essere scritti in minuscolo concatenando insieme diversi sostantivi o sigle, separate dal carattere “.” . </w:t>
       </w:r>
     </w:p>
     <w:p>
@@ -6706,17 +6688,8 @@
                 <w:sz w:val="24"/>
                 <w:szCs w:val="24"/>
               </w:rPr>
-              <w:t xml:space="preserve">l’utente/visitatore </w:t>
-            </w:r>
-            <w:proofErr w:type="gramStart"/>
-            <w:r>
-              <w:rPr>
-                <w:sz w:val="24"/>
-                <w:szCs w:val="24"/>
-              </w:rPr>
-              <w:t>può :</w:t>
-            </w:r>
-            <w:proofErr w:type="gramEnd"/>
+              <w:t>l’utente/visitatore può :</w:t>
+            </w:r>
           </w:p>
           <w:p>
             <w:pPr>
@@ -8067,23 +8040,13 @@
               </w:rPr>
               <w:t xml:space="preserve">ontext </w:t>
             </w:r>
-            <w:proofErr w:type="gramStart"/>
             <w:r>
               <w:rPr>
                 <w:sz w:val="24"/>
                 <w:szCs w:val="24"/>
                 <w:lang w:val="en-US"/>
               </w:rPr>
-              <w:t>GestioneAccount::</w:t>
-            </w:r>
-            <w:proofErr w:type="gramEnd"/>
-            <w:r>
-              <w:rPr>
-                <w:sz w:val="24"/>
-                <w:szCs w:val="24"/>
-                <w:lang w:val="en-US"/>
-              </w:rPr>
-              <w:t>login(username: S</w:t>
+              <w:t>GestioneAccount::login(username: S</w:t>
             </w:r>
             <w:r>
               <w:rPr>
@@ -8152,7 +8115,6 @@
               </w:rPr>
               <w:t xml:space="preserve"> </w:t>
             </w:r>
-            <w:proofErr w:type="gramStart"/>
             <w:r>
               <w:rPr>
                 <w:sz w:val="24"/>
@@ -8161,7 +8123,6 @@
               </w:rPr>
               <w:t>GestioneAccount::</w:t>
             </w:r>
-            <w:proofErr w:type="gramEnd"/>
             <w:r>
               <w:rPr>
                 <w:sz w:val="24"/>
@@ -8245,7 +8206,6 @@
               </w:rPr>
               <w:t xml:space="preserve"> </w:t>
             </w:r>
-            <w:proofErr w:type="gramStart"/>
             <w:r>
               <w:rPr>
                 <w:sz w:val="24"/>
@@ -8254,7 +8214,6 @@
               </w:rPr>
               <w:t>GestioneAccount::</w:t>
             </w:r>
-            <w:proofErr w:type="gramEnd"/>
             <w:r>
               <w:rPr>
                 <w:sz w:val="24"/>
@@ -8371,7 +8330,6 @@
               </w:rPr>
               <w:t xml:space="preserve"> </w:t>
             </w:r>
-            <w:proofErr w:type="gramStart"/>
             <w:r>
               <w:rPr>
                 <w:sz w:val="24"/>
@@ -8380,7 +8338,6 @@
               </w:rPr>
               <w:t>GestioneAccount::</w:t>
             </w:r>
-            <w:proofErr w:type="gramEnd"/>
             <w:r>
               <w:rPr>
                 <w:sz w:val="24"/>
@@ -8711,7 +8668,6 @@
               </w:rPr>
               <w:t xml:space="preserve">context </w:t>
             </w:r>
-            <w:proofErr w:type="gramStart"/>
             <w:r>
               <w:rPr>
                 <w:sz w:val="24"/>
@@ -8719,7 +8675,6 @@
               </w:rPr>
               <w:t>GestioneAccount::</w:t>
             </w:r>
-            <w:proofErr w:type="gramEnd"/>
             <w:r>
               <w:rPr>
                 <w:sz w:val="24"/>
@@ -8792,25 +8747,7 @@
                 <w:szCs w:val="24"/>
                 <w:lang w:val="en-US"/>
               </w:rPr>
-              <w:t xml:space="preserve"> </w:t>
-            </w:r>
-            <w:proofErr w:type="gramStart"/>
-            <w:r>
-              <w:rPr>
-                <w:sz w:val="24"/>
-                <w:szCs w:val="24"/>
-                <w:lang w:val="en-US"/>
-              </w:rPr>
-              <w:t>GestioneAccount::</w:t>
-            </w:r>
-            <w:proofErr w:type="gramEnd"/>
-            <w:r>
-              <w:rPr>
-                <w:sz w:val="24"/>
-                <w:szCs w:val="24"/>
-                <w:lang w:val="en-US"/>
-              </w:rPr>
-              <w:t>DelGenre(nome: S</w:t>
+              <w:t xml:space="preserve"> GestioneAccount::DelGenre(nome: S</w:t>
             </w:r>
             <w:r>
               <w:rPr>
@@ -8901,23 +8838,13 @@
               </w:rPr>
               <w:t xml:space="preserve">context </w:t>
             </w:r>
-            <w:proofErr w:type="gramStart"/>
             <w:r>
               <w:rPr>
                 <w:sz w:val="24"/>
                 <w:szCs w:val="24"/>
                 <w:lang w:val="en-US"/>
               </w:rPr>
-              <w:t>GestioneAccount::</w:t>
-            </w:r>
-            <w:proofErr w:type="gramEnd"/>
-            <w:r>
-              <w:rPr>
-                <w:sz w:val="24"/>
-                <w:szCs w:val="24"/>
-                <w:lang w:val="en-US"/>
-              </w:rPr>
-              <w:t xml:space="preserve">AddGenre(nome: String, descrizione: String) : void </w:t>
+              <w:t xml:space="preserve">GestioneAccount::AddGenre(nome: String, descrizione: String) : void </w:t>
             </w:r>
             <w:r>
               <w:rPr>
@@ -8966,7 +8893,6 @@
               </w:rPr>
               <w:t xml:space="preserve">context </w:t>
             </w:r>
-            <w:proofErr w:type="gramStart"/>
             <w:r>
               <w:rPr>
                 <w:sz w:val="24"/>
@@ -8975,7 +8901,6 @@
               </w:rPr>
               <w:t>GestioneAccount::</w:t>
             </w:r>
-            <w:proofErr w:type="gramEnd"/>
             <w:r>
               <w:rPr>
                 <w:sz w:val="24"/>
@@ -9325,7 +9250,6 @@
               </w:rPr>
               <w:t xml:space="preserve">context </w:t>
             </w:r>
-            <w:proofErr w:type="gramStart"/>
             <w:r>
               <w:rPr>
                 <w:sz w:val="24"/>
@@ -9338,15 +9262,7 @@
                 <w:sz w:val="24"/>
                 <w:szCs w:val="24"/>
               </w:rPr>
-              <w:t>Giochi::</w:t>
-            </w:r>
-            <w:proofErr w:type="gramEnd"/>
-            <w:r>
-              <w:rPr>
-                <w:sz w:val="24"/>
-                <w:szCs w:val="24"/>
-              </w:rPr>
-              <w:t xml:space="preserve">AddGame(nome: String, descrizione: String, genere: String, piattaforma: String, immagine: String) : void </w:t>
+              <w:t xml:space="preserve">Giochi::AddGame(nome: String, descrizione: String, genere: String, piattaforma: String, immagine: String) : void </w:t>
             </w:r>
             <w:r>
               <w:rPr>
@@ -9383,21 +9299,12 @@
               </w:rPr>
               <w:t xml:space="preserve">context </w:t>
             </w:r>
-            <w:proofErr w:type="gramStart"/>
-            <w:r>
-              <w:rPr>
-                <w:sz w:val="24"/>
-                <w:szCs w:val="24"/>
-              </w:rPr>
-              <w:t>GestioneGiochi::</w:t>
-            </w:r>
-            <w:proofErr w:type="gramEnd"/>
-            <w:r>
-              <w:rPr>
-                <w:sz w:val="24"/>
-                <w:szCs w:val="24"/>
-              </w:rPr>
-              <w:t xml:space="preserve">DelGame(id_gioco: int) : void </w:t>
+            <w:r>
+              <w:rPr>
+                <w:sz w:val="24"/>
+                <w:szCs w:val="24"/>
+              </w:rPr>
+              <w:t xml:space="preserve">GestioneGiochi::DelGame(id_gioco: int) : void </w:t>
             </w:r>
             <w:r>
               <w:rPr>
@@ -9434,21 +9341,12 @@
               </w:rPr>
               <w:t xml:space="preserve">context </w:t>
             </w:r>
-            <w:proofErr w:type="gramStart"/>
-            <w:r>
-              <w:rPr>
-                <w:sz w:val="24"/>
-                <w:szCs w:val="24"/>
-              </w:rPr>
-              <w:t>GestioneGiochi::</w:t>
-            </w:r>
-            <w:proofErr w:type="gramEnd"/>
-            <w:r>
-              <w:rPr>
-                <w:sz w:val="24"/>
-                <w:szCs w:val="24"/>
-              </w:rPr>
-              <w:t xml:space="preserve">ModifyGame( nome: String, descrizione: String, genere: String, piattaforma: String, immagine: String) : void </w:t>
+            <w:r>
+              <w:rPr>
+                <w:sz w:val="24"/>
+                <w:szCs w:val="24"/>
+              </w:rPr>
+              <w:t xml:space="preserve">GestioneGiochi::ModifyGame( nome: String, descrizione: String, genere: String, piattaforma: String, immagine: String) : void </w:t>
             </w:r>
             <w:r>
               <w:rPr>
@@ -9485,21 +9383,12 @@
               </w:rPr>
               <w:t xml:space="preserve">context </w:t>
             </w:r>
-            <w:proofErr w:type="gramStart"/>
-            <w:r>
-              <w:rPr>
-                <w:sz w:val="24"/>
-                <w:szCs w:val="24"/>
-              </w:rPr>
-              <w:t>GestioneGiochi::</w:t>
-            </w:r>
-            <w:proofErr w:type="gramEnd"/>
-            <w:r>
-              <w:rPr>
-                <w:sz w:val="24"/>
-                <w:szCs w:val="24"/>
-              </w:rPr>
-              <w:t>VoteGame(</w:t>
+            <w:r>
+              <w:rPr>
+                <w:sz w:val="24"/>
+                <w:szCs w:val="24"/>
+              </w:rPr>
+              <w:t>GestioneGiochi::VoteGame(</w:t>
             </w:r>
             <w:r>
               <w:rPr>
@@ -9577,7 +9466,6 @@
               </w:rPr>
               <w:t xml:space="preserve">context </w:t>
             </w:r>
-            <w:proofErr w:type="gramStart"/>
             <w:r>
               <w:rPr>
                 <w:sz w:val="24"/>
@@ -9597,15 +9485,7 @@
                 <w:sz w:val="24"/>
                 <w:szCs w:val="24"/>
               </w:rPr>
-              <w:t>::</w:t>
-            </w:r>
-            <w:proofErr w:type="gramEnd"/>
-            <w:r>
-              <w:rPr>
-                <w:sz w:val="24"/>
-                <w:szCs w:val="24"/>
-              </w:rPr>
-              <w:t>AddG</w:t>
+              <w:t>::AddG</w:t>
             </w:r>
             <w:r>
               <w:rPr>
@@ -9705,7 +9585,6 @@
               </w:rPr>
               <w:t xml:space="preserve">context </w:t>
             </w:r>
-            <w:proofErr w:type="gramStart"/>
             <w:r>
               <w:rPr>
                 <w:sz w:val="24"/>
@@ -9725,15 +9604,7 @@
                 <w:sz w:val="24"/>
                 <w:szCs w:val="24"/>
               </w:rPr>
-              <w:t>::</w:t>
-            </w:r>
-            <w:proofErr w:type="gramEnd"/>
-            <w:r>
-              <w:rPr>
-                <w:sz w:val="24"/>
-                <w:szCs w:val="24"/>
-              </w:rPr>
-              <w:t>Del</w:t>
+              <w:t>::Del</w:t>
             </w:r>
             <w:r>
               <w:rPr>
@@ -9840,21 +9711,12 @@
               </w:rPr>
               <w:t xml:space="preserve">context </w:t>
             </w:r>
-            <w:proofErr w:type="gramStart"/>
-            <w:r>
-              <w:rPr>
-                <w:sz w:val="24"/>
-                <w:szCs w:val="24"/>
-              </w:rPr>
-              <w:t>GestioneGiochi::</w:t>
-            </w:r>
-            <w:proofErr w:type="gramEnd"/>
-            <w:r>
-              <w:rPr>
-                <w:sz w:val="24"/>
-                <w:szCs w:val="24"/>
-              </w:rPr>
-              <w:t xml:space="preserve">ModifyGame(nome: String, descrizione: String, genere: String, piattaforma: String, immagine: String) : void </w:t>
+            <w:r>
+              <w:rPr>
+                <w:sz w:val="24"/>
+                <w:szCs w:val="24"/>
+              </w:rPr>
+              <w:t xml:space="preserve">GestioneGiochi::ModifyGame(nome: String, descrizione: String, genere: String, piattaforma: String, immagine: String) : void </w:t>
             </w:r>
             <w:r>
               <w:rPr>
@@ -10173,7 +10035,6 @@
               </w:rPr>
               <w:t xml:space="preserve">context </w:t>
             </w:r>
-            <w:proofErr w:type="gramStart"/>
             <w:r>
               <w:rPr>
                 <w:sz w:val="24"/>
@@ -10186,15 +10047,7 @@
                 <w:sz w:val="24"/>
                 <w:szCs w:val="24"/>
               </w:rPr>
-              <w:t>Piattaforme::</w:t>
-            </w:r>
-            <w:proofErr w:type="gramEnd"/>
-            <w:r>
-              <w:rPr>
-                <w:sz w:val="24"/>
-                <w:szCs w:val="24"/>
-              </w:rPr>
-              <w:t xml:space="preserve">AddPlatform(nome: String) : void </w:t>
+              <w:t xml:space="preserve">Piattaforme::AddPlatform(nome: String) : void </w:t>
             </w:r>
             <w:r>
               <w:rPr>
@@ -10231,7 +10084,6 @@
               </w:rPr>
               <w:t xml:space="preserve">context </w:t>
             </w:r>
-            <w:proofErr w:type="gramStart"/>
             <w:r>
               <w:rPr>
                 <w:sz w:val="24"/>
@@ -10244,15 +10096,7 @@
                 <w:sz w:val="24"/>
                 <w:szCs w:val="24"/>
               </w:rPr>
-              <w:t>Piattaforme::</w:t>
-            </w:r>
-            <w:proofErr w:type="gramEnd"/>
-            <w:r>
-              <w:rPr>
-                <w:sz w:val="24"/>
-                <w:szCs w:val="24"/>
-              </w:rPr>
-              <w:t xml:space="preserve">DelPlatform(nome: String) : void </w:t>
+              <w:t xml:space="preserve">Piattaforme::DelPlatform(nome: String) : void </w:t>
             </w:r>
             <w:r>
               <w:rPr>
@@ -10332,21 +10176,12 @@
               </w:rPr>
               <w:t xml:space="preserve">context </w:t>
             </w:r>
-            <w:proofErr w:type="gramStart"/>
-            <w:r>
-              <w:rPr>
-                <w:sz w:val="24"/>
-                <w:szCs w:val="24"/>
-              </w:rPr>
-              <w:t>GestionePiattaforme::</w:t>
-            </w:r>
-            <w:proofErr w:type="gramEnd"/>
-            <w:r>
-              <w:rPr>
-                <w:sz w:val="24"/>
-                <w:szCs w:val="24"/>
-              </w:rPr>
-              <w:t xml:space="preserve">AddPlatform(nome: String) : void </w:t>
+            <w:r>
+              <w:rPr>
+                <w:sz w:val="24"/>
+                <w:szCs w:val="24"/>
+              </w:rPr>
+              <w:t xml:space="preserve">GestionePiattaforme::AddPlatform(nome: String) : void </w:t>
             </w:r>
             <w:r>
               <w:rPr>
@@ -10390,7 +10225,6 @@
               </w:rPr>
               <w:t xml:space="preserve">context </w:t>
             </w:r>
-            <w:proofErr w:type="gramStart"/>
             <w:r>
               <w:rPr>
                 <w:sz w:val="24"/>
@@ -10403,15 +10237,7 @@
                 <w:sz w:val="24"/>
                 <w:szCs w:val="24"/>
               </w:rPr>
-              <w:t>Piattaforme::</w:t>
-            </w:r>
-            <w:proofErr w:type="gramEnd"/>
-            <w:r>
-              <w:rPr>
-                <w:sz w:val="24"/>
-                <w:szCs w:val="24"/>
-              </w:rPr>
-              <w:t xml:space="preserve">DelPlatform(nome: String) : </w:t>
+              <w:t xml:space="preserve">Piattaforme::DelPlatform(nome: String) : </w:t>
             </w:r>
             <w:r>
               <w:rPr>
@@ -10769,21 +10595,12 @@
               </w:rPr>
               <w:t xml:space="preserve">context </w:t>
             </w:r>
-            <w:proofErr w:type="gramStart"/>
-            <w:r>
-              <w:rPr>
-                <w:sz w:val="24"/>
-                <w:szCs w:val="24"/>
-              </w:rPr>
-              <w:t>GestioneRecensioni::</w:t>
-            </w:r>
-            <w:proofErr w:type="gramEnd"/>
-            <w:r>
-              <w:rPr>
-                <w:sz w:val="24"/>
-                <w:szCs w:val="24"/>
-              </w:rPr>
-              <w:t>AddReview(testo: String, id_gioco : in</w:t>
+            <w:r>
+              <w:rPr>
+                <w:sz w:val="24"/>
+                <w:szCs w:val="24"/>
+              </w:rPr>
+              <w:t>GestioneRecensioni::AddReview(testo: String, id_gioco : in</w:t>
             </w:r>
             <w:r>
               <w:rPr>
@@ -10848,7 +10665,6 @@
               </w:rPr>
               <w:t xml:space="preserve">context </w:t>
             </w:r>
-            <w:proofErr w:type="gramStart"/>
             <w:r>
               <w:rPr>
                 <w:sz w:val="24"/>
@@ -10856,7 +10672,6 @@
               </w:rPr>
               <w:t>GestioneRecensioni::</w:t>
             </w:r>
-            <w:proofErr w:type="gramEnd"/>
             <w:r>
               <w:rPr>
                 <w:sz w:val="24"/>
@@ -11008,7 +10823,6 @@
               </w:rPr>
               <w:t xml:space="preserve">context </w:t>
             </w:r>
-            <w:proofErr w:type="gramStart"/>
             <w:r>
               <w:rPr>
                 <w:sz w:val="24"/>
@@ -11031,16 +10845,7 @@
                 <w:szCs w:val="24"/>
                 <w:lang w:val="en-US"/>
               </w:rPr>
-              <w:t>::</w:t>
-            </w:r>
-            <w:proofErr w:type="gramEnd"/>
-            <w:r>
-              <w:rPr>
-                <w:sz w:val="24"/>
-                <w:szCs w:val="24"/>
-                <w:lang w:val="en-US"/>
-              </w:rPr>
-              <w:t>Add</w:t>
+              <w:t>::Add</w:t>
             </w:r>
             <w:r>
               <w:rPr>
@@ -11129,7 +10934,6 @@
               </w:rPr>
               <w:t xml:space="preserve">context </w:t>
             </w:r>
-            <w:proofErr w:type="gramStart"/>
             <w:r>
               <w:rPr>
                 <w:sz w:val="24"/>
@@ -11154,7 +10958,6 @@
               </w:rPr>
               <w:t>::</w:t>
             </w:r>
-            <w:proofErr w:type="gramEnd"/>
             <w:r>
               <w:rPr>
                 <w:sz w:val="24"/>
@@ -11759,21 +11562,12 @@
               </w:rPr>
               <w:t xml:space="preserve">context </w:t>
             </w:r>
-            <w:proofErr w:type="gramStart"/>
-            <w:r>
-              <w:rPr>
-                <w:sz w:val="24"/>
-                <w:szCs w:val="24"/>
-              </w:rPr>
-              <w:t>GestioneRicerca::</w:t>
-            </w:r>
-            <w:proofErr w:type="gramEnd"/>
-            <w:r>
-              <w:rPr>
-                <w:sz w:val="24"/>
-                <w:szCs w:val="24"/>
-              </w:rPr>
-              <w:t xml:space="preserve">VisualizzaGioco(id_gioco: int) : Gioco </w:t>
+            <w:r>
+              <w:rPr>
+                <w:sz w:val="24"/>
+                <w:szCs w:val="24"/>
+              </w:rPr>
+              <w:t xml:space="preserve">GestioneRicerca::VisualizzaGioco(id_gioco: int) : Gioco </w:t>
             </w:r>
             <w:r>
               <w:rPr>
@@ -11810,21 +11604,12 @@
               </w:rPr>
               <w:t xml:space="preserve">context </w:t>
             </w:r>
-            <w:proofErr w:type="gramStart"/>
-            <w:r>
-              <w:rPr>
-                <w:sz w:val="24"/>
-                <w:szCs w:val="24"/>
-              </w:rPr>
-              <w:t>GestioneRicerca::</w:t>
-            </w:r>
-            <w:proofErr w:type="gramEnd"/>
-            <w:r>
-              <w:rPr>
-                <w:sz w:val="24"/>
-                <w:szCs w:val="24"/>
-              </w:rPr>
-              <w:t xml:space="preserve">VisualizzaUtente(username: String): GeneralUser </w:t>
+            <w:r>
+              <w:rPr>
+                <w:sz w:val="24"/>
+                <w:szCs w:val="24"/>
+              </w:rPr>
+              <w:t xml:space="preserve">GestioneRicerca::VisualizzaUtente(username: String): GeneralUser </w:t>
             </w:r>
             <w:r>
               <w:rPr>
@@ -12152,21 +11937,12 @@
               </w:rPr>
               <w:t xml:space="preserve">context </w:t>
             </w:r>
-            <w:proofErr w:type="gramStart"/>
-            <w:r>
-              <w:rPr>
-                <w:sz w:val="24"/>
-                <w:szCs w:val="24"/>
-              </w:rPr>
-              <w:t>GestioneUtenti::</w:t>
-            </w:r>
-            <w:proofErr w:type="gramEnd"/>
-            <w:r>
-              <w:rPr>
-                <w:sz w:val="24"/>
-                <w:szCs w:val="24"/>
-              </w:rPr>
-              <w:t xml:space="preserve">Ban(banningUser: int, username : String): </w:t>
+            <w:r>
+              <w:rPr>
+                <w:sz w:val="24"/>
+                <w:szCs w:val="24"/>
+              </w:rPr>
+              <w:t xml:space="preserve">GestioneUtenti::Ban(banningUser: int, username : String): </w:t>
             </w:r>
             <w:r>
               <w:rPr>
@@ -12217,7 +11993,6 @@
               </w:rPr>
               <w:t xml:space="preserve">context </w:t>
             </w:r>
-            <w:proofErr w:type="gramStart"/>
             <w:r>
               <w:rPr>
                 <w:sz w:val="24"/>
@@ -12225,7 +12000,6 @@
               </w:rPr>
               <w:t>GestioneUtenti::</w:t>
             </w:r>
-            <w:proofErr w:type="gramEnd"/>
             <w:r>
               <w:rPr>
                 <w:sz w:val="24"/>
@@ -12289,7 +12063,6 @@
               </w:rPr>
               <w:t xml:space="preserve">context </w:t>
             </w:r>
-            <w:proofErr w:type="gramStart"/>
             <w:r>
               <w:rPr>
                 <w:sz w:val="24"/>
@@ -12297,7 +12070,6 @@
               </w:rPr>
               <w:t>GestioneUtenti::</w:t>
             </w:r>
-            <w:proofErr w:type="gramEnd"/>
             <w:r>
               <w:rPr>
                 <w:sz w:val="24"/>
@@ -12382,7 +12154,6 @@
               </w:rPr>
               <w:t xml:space="preserve">context </w:t>
             </w:r>
-            <w:proofErr w:type="gramStart"/>
             <w:r>
               <w:rPr>
                 <w:sz w:val="24"/>
@@ -12397,7 +12168,6 @@
               </w:rPr>
               <w:t>::</w:t>
             </w:r>
-            <w:proofErr w:type="gramEnd"/>
             <w:r>
               <w:rPr>
                 <w:sz w:val="24"/>
@@ -12497,23 +12267,13 @@
               </w:rPr>
               <w:t xml:space="preserve">context </w:t>
             </w:r>
-            <w:proofErr w:type="gramStart"/>
             <w:r>
               <w:rPr>
                 <w:sz w:val="24"/>
                 <w:szCs w:val="24"/>
                 <w:lang w:val="en-US"/>
               </w:rPr>
-              <w:t>GestioneUtenti::</w:t>
-            </w:r>
-            <w:proofErr w:type="gramEnd"/>
-            <w:r>
-              <w:rPr>
-                <w:sz w:val="24"/>
-                <w:szCs w:val="24"/>
-                <w:lang w:val="en-US"/>
-              </w:rPr>
-              <w:t>Ban(banningUser: int, us</w:t>
+              <w:t>GestioneUtenti::Ban(banningUser: int, us</w:t>
             </w:r>
             <w:r>
               <w:rPr>
@@ -12562,7 +12322,6 @@
               </w:rPr>
               <w:t xml:space="preserve">context </w:t>
             </w:r>
-            <w:proofErr w:type="gramStart"/>
             <w:r>
               <w:rPr>
                 <w:sz w:val="24"/>
@@ -12571,7 +12330,6 @@
               </w:rPr>
               <w:t>GestioneUtenti::</w:t>
             </w:r>
-            <w:proofErr w:type="gramEnd"/>
             <w:r>
               <w:rPr>
                 <w:sz w:val="24"/>
@@ -12635,7 +12393,6 @@
               </w:rPr>
               <w:t xml:space="preserve">context </w:t>
             </w:r>
-            <w:proofErr w:type="gramStart"/>
             <w:r>
               <w:rPr>
                 <w:sz w:val="24"/>
@@ -12644,7 +12401,6 @@
               </w:rPr>
               <w:t>GestioneUtenti::</w:t>
             </w:r>
-            <w:proofErr w:type="gramEnd"/>
             <w:r>
               <w:rPr>
                 <w:sz w:val="24"/>
@@ -12724,7 +12480,6 @@
               </w:rPr>
               <w:t xml:space="preserve">context </w:t>
             </w:r>
-            <w:proofErr w:type="gramStart"/>
             <w:r>
               <w:rPr>
                 <w:sz w:val="24"/>
@@ -12733,7 +12488,6 @@
               </w:rPr>
               <w:t>GestioneUtenti::</w:t>
             </w:r>
-            <w:proofErr w:type="gramEnd"/>
             <w:r>
               <w:rPr>
                 <w:sz w:val="24"/>
@@ -12854,25 +12608,7 @@
           <w:sz w:val="28"/>
           <w:szCs w:val="28"/>
         </w:rPr>
-        <w:t>4</w:t>
-      </w:r>
-      <w:r>
-        <w:rPr>
-          <w:b/>
-          <w:bCs/>
-          <w:sz w:val="28"/>
-          <w:szCs w:val="28"/>
-        </w:rPr>
-        <w:t xml:space="preserve"> </w:t>
-      </w:r>
-      <w:r>
-        <w:rPr>
-          <w:b/>
-          <w:bCs/>
-          <w:sz w:val="28"/>
-          <w:szCs w:val="28"/>
-        </w:rPr>
-        <w:t>Design Patterns</w:t>
+        <w:t>4 Design Patterns</w:t>
       </w:r>
     </w:p>
     <w:p>
@@ -12898,6 +12634,9 @@
     <w:p/>
     <w:p>
       <w:r>
+        <w:rPr>
+          <w:noProof/>
+        </w:rPr>
         <w:drawing>
           <wp:inline distT="0" distB="0" distL="0" distR="0" wp14:anchorId="4F897F58" wp14:editId="2EC18445">
             <wp:extent cx="6120130" cy="2169795"/>
@@ -12944,11 +12683,12 @@
         <w:lastRenderedPageBreak/>
         <w:t>Utilizzo: L’Object Pool Pattern sarà utilizzato per gestire le connessioni con il database. Più precisamente, un oggetto Model richiederà connessioni al DriverManagerPool che ritornerà un oggetto Connection, l’oggetto Model effettuerà operazioni con l’oggetto connection e successivamente richiederà al DriverManagerPool la de-allocazione.</w:t>
       </w:r>
-      <w:bookmarkStart w:id="0" w:name="_GoBack"/>
-      <w:bookmarkEnd w:id="0"/>
-    </w:p>
-    <w:p>
-      <w:r>
+    </w:p>
+    <w:p>
+      <w:r>
+        <w:rPr>
+          <w:noProof/>
+        </w:rPr>
         <w:drawing>
           <wp:inline distT="0" distB="0" distL="0" distR="0" wp14:anchorId="5C9A1C40" wp14:editId="7F261062">
             <wp:extent cx="6120130" cy="2348230"/>

</xml_diff>